<commit_message>
docs: add corresponding author info to Response to Reviewers
Added Richard J. Redett, MD contact information to the Response to Reviewers document.

🤖 Generated with [Claude Code](https://claude.com/claude-code)

Co-Authored-By: Claude <noreply@anthropic.com>
</commit_message>
<xml_diff>
--- a/response_to_reviewers/Response_to_Reviewers_Revision2.docx
+++ b/response_to_reviewers/Response_to_Reviewers_Revision2.docx
@@ -3786,10 +3786,34 @@
       </w:pPr>
       <w:r>
         <w:rPr>
-          <w:iCs/>
-          <w:i/>
+          <w:bCs/>
+          <w:b/>
         </w:rPr>
-        <w:t xml:space="preserve">Corresponding Author: [Author Name, Institution]</w:t>
+        <w:t xml:space="preserve">Corresponding Author:</w:t>
+      </w:r>
+      <w:r>
+        <w:t xml:space="preserve"> </w:t>
+      </w:r>
+      <w:r>
+        <w:t xml:space="preserve">Richard J. Redett, MD</w:t>
+      </w:r>
+      <w:r>
+        <w:t xml:space="preserve"> </w:t>
+      </w:r>
+      <w:r>
+        <w:t xml:space="preserve">Department of Plastic and Reconstructive Surgery</w:t>
+      </w:r>
+      <w:r>
+        <w:t xml:space="preserve"> </w:t>
+      </w:r>
+      <w:r>
+        <w:t xml:space="preserve">Johns Hopkins University School of Medicine</w:t>
+      </w:r>
+      <w:r>
+        <w:t xml:space="preserve"> </w:t>
+      </w:r>
+      <w:r>
+        <w:t xml:space="preserve">Email: rredett1@jhmi.edu</w:t>
       </w:r>
     </w:p>
     <w:bookmarkEnd w:id="50"/>

</xml_diff>